<commit_message>
fix GVPB duyệt qua hội đồng
</commit_message>
<xml_diff>
--- a/back-end/src/main/resources/template/NhanXetGVHD.docx
+++ b/back-end/src/main/resources/template/NhanXetGVHD.docx
@@ -149,75 +149,11 @@
                 <w:b/>
               </w:rPr>
             </w:pPr>
-            <w:proofErr w:type="spellStart"/>
             <w:r>
               <w:rPr>
                 <w:b/>
               </w:rPr>
-              <w:t>Độc</w:t>
-            </w:r>
-            <w:proofErr w:type="spellEnd"/>
-            <w:r>
-              <w:rPr>
-                <w:b/>
-              </w:rPr>
-              <w:t xml:space="preserve">                                                        </w:t>
-            </w:r>
-            <w:proofErr w:type="spellStart"/>
-            <w:r>
-              <w:rPr>
-                <w:b/>
-              </w:rPr>
-              <w:t>Độc</w:t>
-            </w:r>
-            <w:proofErr w:type="spellEnd"/>
-            <w:r>
-              <w:rPr>
-                <w:b/>
-              </w:rPr>
-              <w:t xml:space="preserve"> </w:t>
-            </w:r>
-            <w:proofErr w:type="spellStart"/>
-            <w:r>
-              <w:rPr>
-                <w:b/>
-              </w:rPr>
-              <w:t>lập</w:t>
-            </w:r>
-            <w:proofErr w:type="spellEnd"/>
-            <w:r>
-              <w:rPr>
-                <w:b/>
-              </w:rPr>
-              <w:t xml:space="preserve"> – </w:t>
-            </w:r>
-            <w:proofErr w:type="spellStart"/>
-            <w:r>
-              <w:rPr>
-                <w:b/>
-              </w:rPr>
-              <w:t>Tự</w:t>
-            </w:r>
-            <w:proofErr w:type="spellEnd"/>
-            <w:r>
-              <w:rPr>
-                <w:b/>
-              </w:rPr>
-              <w:t xml:space="preserve"> do – </w:t>
-            </w:r>
-            <w:proofErr w:type="spellStart"/>
-            <w:r>
-              <w:rPr>
-                <w:b/>
-              </w:rPr>
-              <w:t>Hạnh</w:t>
-            </w:r>
-            <w:proofErr w:type="spellEnd"/>
-            <w:r>
-              <w:rPr>
-                <w:b/>
-              </w:rPr>
-              <w:t xml:space="preserve"> Phúc </w:t>
+              <w:t xml:space="preserve">Độc                                                        Độc lập – Tự do – Hạnh Phúc </w:t>
             </w:r>
           </w:p>
           <w:p>
@@ -293,69 +229,12 @@
           <w:szCs w:val="26"/>
         </w:rPr>
       </w:pPr>
-      <w:proofErr w:type="spellStart"/>
-      <w:r>
-        <w:rPr>
-          <w:sz w:val="26"/>
-          <w:szCs w:val="26"/>
-        </w:rPr>
-        <w:t>Họ</w:t>
-      </w:r>
-      <w:proofErr w:type="spellEnd"/>
-      <w:r>
-        <w:rPr>
-          <w:sz w:val="26"/>
-          <w:szCs w:val="26"/>
-        </w:rPr>
-        <w:t xml:space="preserve"> </w:t>
-      </w:r>
-      <w:proofErr w:type="spellStart"/>
-      <w:r>
-        <w:rPr>
-          <w:sz w:val="26"/>
-          <w:szCs w:val="26"/>
-        </w:rPr>
-        <w:t>va</w:t>
-      </w:r>
-      <w:proofErr w:type="spellEnd"/>
-      <w:r>
-        <w:rPr>
-          <w:sz w:val="26"/>
-          <w:szCs w:val="26"/>
-        </w:rPr>
-        <w:t xml:space="preserve">̀ </w:t>
-      </w:r>
-      <w:proofErr w:type="spellStart"/>
-      <w:r>
-        <w:rPr>
-          <w:sz w:val="26"/>
-          <w:szCs w:val="26"/>
-        </w:rPr>
-        <w:t>tên</w:t>
-      </w:r>
-      <w:proofErr w:type="spellEnd"/>
-      <w:r>
-        <w:rPr>
-          <w:sz w:val="26"/>
-          <w:szCs w:val="26"/>
-        </w:rPr>
-        <w:t xml:space="preserve"> Sinh </w:t>
-      </w:r>
-      <w:proofErr w:type="spellStart"/>
-      <w:r>
-        <w:rPr>
-          <w:sz w:val="26"/>
-          <w:szCs w:val="26"/>
-        </w:rPr>
-        <w:t>viên</w:t>
-      </w:r>
-      <w:proofErr w:type="spellEnd"/>
-      <w:r>
-        <w:rPr>
-          <w:sz w:val="26"/>
-          <w:szCs w:val="26"/>
-        </w:rPr>
-        <w:t xml:space="preserve"> 1</w:t>
+      <w:r>
+        <w:rPr>
+          <w:sz w:val="26"/>
+          <w:szCs w:val="26"/>
+        </w:rPr>
+        <w:t>Họ và tên Sinh viên 1</w:t>
       </w:r>
       <w:r>
         <w:rPr>
@@ -369,8 +248,22 @@
           <w:sz w:val="26"/>
           <w:szCs w:val="26"/>
         </w:rPr>
+        <w:t xml:space="preserve"> Nguyễn Thị Na</w:t>
+      </w:r>
+      <w:r>
+        <w:rPr>
+          <w:sz w:val="26"/>
+          <w:szCs w:val="26"/>
+        </w:rPr>
         <w:tab/>
-        <w:t xml:space="preserve">MSSV 1:  </w:t>
+        <w:t xml:space="preserve">MSSV 1: </w:t>
+      </w:r>
+      <w:r>
+        <w:rPr>
+          <w:sz w:val="26"/>
+          <w:szCs w:val="26"/>
+        </w:rPr>
+        <w:t>20110678</w:t>
       </w:r>
     </w:p>
     <w:p>
@@ -387,79 +280,20 @@
           <w:szCs w:val="26"/>
         </w:rPr>
       </w:pPr>
-      <w:proofErr w:type="spellStart"/>
-      <w:r>
-        <w:rPr>
-          <w:sz w:val="26"/>
-          <w:szCs w:val="26"/>
-        </w:rPr>
-        <w:t>Họ</w:t>
-      </w:r>
-      <w:proofErr w:type="spellEnd"/>
-      <w:r>
-        <w:rPr>
-          <w:sz w:val="26"/>
-          <w:szCs w:val="26"/>
-        </w:rPr>
-        <w:t xml:space="preserve"> </w:t>
-      </w:r>
-      <w:proofErr w:type="spellStart"/>
-      <w:r>
-        <w:rPr>
-          <w:sz w:val="26"/>
-          <w:szCs w:val="26"/>
-        </w:rPr>
-        <w:t>va</w:t>
-      </w:r>
-      <w:proofErr w:type="spellEnd"/>
-      <w:r>
-        <w:rPr>
-          <w:sz w:val="26"/>
-          <w:szCs w:val="26"/>
-        </w:rPr>
-        <w:t xml:space="preserve">̀ </w:t>
-      </w:r>
-      <w:proofErr w:type="spellStart"/>
-      <w:r>
-        <w:rPr>
-          <w:sz w:val="26"/>
-          <w:szCs w:val="26"/>
-        </w:rPr>
-        <w:t>tên</w:t>
-      </w:r>
-      <w:proofErr w:type="spellEnd"/>
-      <w:r>
-        <w:rPr>
-          <w:sz w:val="26"/>
-          <w:szCs w:val="26"/>
-        </w:rPr>
-        <w:t xml:space="preserve"> Sinh </w:t>
-      </w:r>
-      <w:proofErr w:type="spellStart"/>
-      <w:r>
-        <w:rPr>
-          <w:sz w:val="26"/>
-          <w:szCs w:val="26"/>
-        </w:rPr>
-        <w:t>viên</w:t>
-      </w:r>
-      <w:proofErr w:type="spellEnd"/>
-      <w:r>
-        <w:rPr>
-          <w:sz w:val="26"/>
-          <w:szCs w:val="26"/>
-        </w:rPr>
-        <w:t xml:space="preserve"> </w:t>
-      </w:r>
-      <w:proofErr w:type="gramStart"/>
-      <w:r>
-        <w:rPr>
-          <w:sz w:val="26"/>
-          <w:szCs w:val="26"/>
-        </w:rPr>
-        <w:t>2 :</w:t>
-      </w:r>
-      <w:proofErr w:type="gramEnd"/>
+      <w:r>
+        <w:rPr>
+          <w:sz w:val="26"/>
+          <w:szCs w:val="26"/>
+        </w:rPr>
+        <w:t>Họ và tên Sinh viên 2 :</w:t>
+      </w:r>
+      <w:r>
+        <w:rPr>
+          <w:sz w:val="26"/>
+          <w:szCs w:val="26"/>
+        </w:rPr>
+        <w:t xml:space="preserve"> Nguyễn Thị Trang</w:t>
+      </w:r>
       <w:r>
         <w:rPr>
           <w:sz w:val="26"/>
@@ -474,6 +308,13 @@
           <w:szCs w:val="26"/>
         </w:rPr>
         <w:t>:</w:t>
+      </w:r>
+      <w:r>
+        <w:rPr>
+          <w:sz w:val="26"/>
+          <w:szCs w:val="26"/>
+        </w:rPr>
+        <w:t xml:space="preserve"> 20110679</w:t>
       </w:r>
     </w:p>
     <w:p>
@@ -490,71 +331,13 @@
           <w:szCs w:val="26"/>
         </w:rPr>
       </w:pPr>
-      <w:proofErr w:type="spellStart"/>
-      <w:r>
-        <w:rPr>
-          <w:sz w:val="26"/>
-          <w:szCs w:val="26"/>
-        </w:rPr>
-        <w:t>Họ</w:t>
-      </w:r>
-      <w:proofErr w:type="spellEnd"/>
-      <w:r>
-        <w:rPr>
-          <w:sz w:val="26"/>
-          <w:szCs w:val="26"/>
-        </w:rPr>
-        <w:t xml:space="preserve"> </w:t>
-      </w:r>
-      <w:proofErr w:type="spellStart"/>
-      <w:r>
-        <w:rPr>
-          <w:sz w:val="26"/>
-          <w:szCs w:val="26"/>
-        </w:rPr>
-        <w:t>va</w:t>
-      </w:r>
-      <w:proofErr w:type="spellEnd"/>
-      <w:r>
-        <w:rPr>
-          <w:sz w:val="26"/>
-          <w:szCs w:val="26"/>
-        </w:rPr>
-        <w:t xml:space="preserve">̀ </w:t>
-      </w:r>
-      <w:proofErr w:type="spellStart"/>
-      <w:r>
-        <w:rPr>
-          <w:sz w:val="26"/>
-          <w:szCs w:val="26"/>
-        </w:rPr>
-        <w:t>tên</w:t>
-      </w:r>
-      <w:proofErr w:type="spellEnd"/>
-      <w:r>
-        <w:rPr>
-          <w:sz w:val="26"/>
-          <w:szCs w:val="26"/>
-        </w:rPr>
-        <w:t xml:space="preserve"> Sinh </w:t>
-      </w:r>
-      <w:proofErr w:type="spellStart"/>
-      <w:r>
-        <w:rPr>
-          <w:sz w:val="26"/>
-          <w:szCs w:val="26"/>
-        </w:rPr>
-        <w:t>viên</w:t>
-      </w:r>
-      <w:proofErr w:type="spellEnd"/>
-      <w:r>
-        <w:rPr>
-          <w:sz w:val="26"/>
-          <w:szCs w:val="26"/>
-        </w:rPr>
-        <w:t xml:space="preserve"> </w:t>
-      </w:r>
-      <w:proofErr w:type="gramStart"/>
+      <w:r>
+        <w:rPr>
+          <w:sz w:val="26"/>
+          <w:szCs w:val="26"/>
+        </w:rPr>
+        <w:t xml:space="preserve">Họ và tên Sinh viên </w:t>
+      </w:r>
       <w:r>
         <w:rPr>
           <w:sz w:val="26"/>
@@ -569,7 +352,13 @@
         </w:rPr>
         <w:t xml:space="preserve"> :</w:t>
       </w:r>
-      <w:proofErr w:type="gramEnd"/>
+      <w:r>
+        <w:rPr>
+          <w:sz w:val="26"/>
+          <w:szCs w:val="26"/>
+        </w:rPr>
+        <w:t xml:space="preserve"> Nguyễn Thị Thùy</w:t>
+      </w:r>
       <w:r>
         <w:rPr>
           <w:sz w:val="26"/>
@@ -584,6 +373,13 @@
           <w:szCs w:val="26"/>
         </w:rPr>
         <w:t>3:</w:t>
+      </w:r>
+      <w:r>
+        <w:rPr>
+          <w:sz w:val="26"/>
+          <w:szCs w:val="26"/>
+        </w:rPr>
+        <w:t xml:space="preserve"> 20110789</w:t>
       </w:r>
     </w:p>
     <w:p>
@@ -600,37 +396,12 @@
           <w:szCs w:val="26"/>
         </w:rPr>
       </w:pPr>
-      <w:proofErr w:type="spellStart"/>
-      <w:r>
-        <w:rPr>
-          <w:sz w:val="26"/>
-          <w:szCs w:val="26"/>
-        </w:rPr>
-        <w:t>Ngành</w:t>
-      </w:r>
-      <w:proofErr w:type="spellEnd"/>
-      <w:r>
-        <w:rPr>
-          <w:sz w:val="26"/>
-          <w:szCs w:val="26"/>
-        </w:rPr>
-        <w:t xml:space="preserve">: Công </w:t>
-      </w:r>
-      <w:proofErr w:type="spellStart"/>
-      <w:r>
-        <w:rPr>
-          <w:sz w:val="26"/>
-          <w:szCs w:val="26"/>
-        </w:rPr>
-        <w:t>nghệ</w:t>
-      </w:r>
-      <w:proofErr w:type="spellEnd"/>
-      <w:r>
-        <w:rPr>
-          <w:sz w:val="26"/>
-          <w:szCs w:val="26"/>
-        </w:rPr>
-        <w:t xml:space="preserve"> Thông tin  </w:t>
+      <w:r>
+        <w:rPr>
+          <w:sz w:val="26"/>
+          <w:szCs w:val="26"/>
+        </w:rPr>
+        <w:t xml:space="preserve">Ngành: Công nghệ Thông tin  </w:t>
       </w:r>
       <w:r>
         <w:rPr>
@@ -654,53 +425,19 @@
           <w:szCs w:val="26"/>
         </w:rPr>
       </w:pPr>
-      <w:proofErr w:type="spellStart"/>
-      <w:r>
-        <w:rPr>
-          <w:sz w:val="26"/>
-          <w:szCs w:val="26"/>
-        </w:rPr>
-        <w:t>Tên</w:t>
-      </w:r>
-      <w:proofErr w:type="spellEnd"/>
-      <w:r>
-        <w:rPr>
-          <w:sz w:val="26"/>
-          <w:szCs w:val="26"/>
-        </w:rPr>
-        <w:t xml:space="preserve"> </w:t>
-      </w:r>
-      <w:proofErr w:type="spellStart"/>
-      <w:r>
-        <w:rPr>
-          <w:sz w:val="26"/>
-          <w:szCs w:val="26"/>
-        </w:rPr>
-        <w:t>đề</w:t>
-      </w:r>
-      <w:proofErr w:type="spellEnd"/>
-      <w:r>
-        <w:rPr>
-          <w:sz w:val="26"/>
-          <w:szCs w:val="26"/>
-        </w:rPr>
-        <w:t xml:space="preserve"> </w:t>
-      </w:r>
-      <w:proofErr w:type="spellStart"/>
-      <w:r>
-        <w:rPr>
-          <w:sz w:val="26"/>
-          <w:szCs w:val="26"/>
-        </w:rPr>
-        <w:t>tài</w:t>
-      </w:r>
-      <w:proofErr w:type="spellEnd"/>
-      <w:r>
-        <w:rPr>
-          <w:sz w:val="26"/>
-          <w:szCs w:val="26"/>
-        </w:rPr>
-        <w:t xml:space="preserve">: </w:t>
+      <w:r>
+        <w:rPr>
+          <w:sz w:val="26"/>
+          <w:szCs w:val="26"/>
+        </w:rPr>
+        <w:t xml:space="preserve">Tên đề tài: </w:t>
+      </w:r>
+      <w:r>
+        <w:rPr>
+          <w:sz w:val="26"/>
+          <w:szCs w:val="26"/>
+        </w:rPr>
+        <w:t>Xây dựng website</w:t>
       </w:r>
     </w:p>
     <w:p>
@@ -716,117 +453,19 @@
           <w:szCs w:val="26"/>
         </w:rPr>
       </w:pPr>
-      <w:proofErr w:type="spellStart"/>
-      <w:r>
-        <w:rPr>
-          <w:sz w:val="26"/>
-          <w:szCs w:val="26"/>
-        </w:rPr>
-        <w:t>Họ</w:t>
-      </w:r>
-      <w:proofErr w:type="spellEnd"/>
-      <w:r>
-        <w:rPr>
-          <w:sz w:val="26"/>
-          <w:szCs w:val="26"/>
-        </w:rPr>
-        <w:t xml:space="preserve"> </w:t>
-      </w:r>
-      <w:proofErr w:type="spellStart"/>
-      <w:r>
-        <w:rPr>
-          <w:sz w:val="26"/>
-          <w:szCs w:val="26"/>
-        </w:rPr>
-        <w:t>va</w:t>
-      </w:r>
-      <w:proofErr w:type="spellEnd"/>
-      <w:r>
-        <w:rPr>
-          <w:sz w:val="26"/>
-          <w:szCs w:val="26"/>
-        </w:rPr>
-        <w:t xml:space="preserve">̀ </w:t>
-      </w:r>
-      <w:proofErr w:type="spellStart"/>
-      <w:r>
-        <w:rPr>
-          <w:sz w:val="26"/>
-          <w:szCs w:val="26"/>
-        </w:rPr>
-        <w:t>tên</w:t>
-      </w:r>
-      <w:proofErr w:type="spellEnd"/>
-      <w:r>
-        <w:rPr>
-          <w:sz w:val="26"/>
-          <w:szCs w:val="26"/>
-        </w:rPr>
-        <w:t xml:space="preserve"> </w:t>
-      </w:r>
-      <w:proofErr w:type="spellStart"/>
-      <w:r>
-        <w:rPr>
-          <w:sz w:val="26"/>
-          <w:szCs w:val="26"/>
-        </w:rPr>
-        <w:t>Giáo</w:t>
-      </w:r>
-      <w:proofErr w:type="spellEnd"/>
-      <w:r>
-        <w:rPr>
-          <w:sz w:val="26"/>
-          <w:szCs w:val="26"/>
-        </w:rPr>
-        <w:t xml:space="preserve"> </w:t>
-      </w:r>
-      <w:proofErr w:type="spellStart"/>
-      <w:r>
-        <w:rPr>
-          <w:sz w:val="26"/>
-          <w:szCs w:val="26"/>
-        </w:rPr>
-        <w:t>viên</w:t>
-      </w:r>
-      <w:proofErr w:type="spellEnd"/>
-      <w:r>
-        <w:rPr>
-          <w:sz w:val="26"/>
-          <w:szCs w:val="26"/>
-        </w:rPr>
-        <w:t xml:space="preserve"> </w:t>
-      </w:r>
-      <w:proofErr w:type="spellStart"/>
-      <w:r>
-        <w:rPr>
-          <w:sz w:val="26"/>
-          <w:szCs w:val="26"/>
-        </w:rPr>
-        <w:t>hướng</w:t>
-      </w:r>
-      <w:proofErr w:type="spellEnd"/>
-      <w:r>
-        <w:rPr>
-          <w:sz w:val="26"/>
-          <w:szCs w:val="26"/>
-        </w:rPr>
-        <w:t xml:space="preserve"> </w:t>
-      </w:r>
-      <w:proofErr w:type="spellStart"/>
-      <w:r>
-        <w:rPr>
-          <w:sz w:val="26"/>
-          <w:szCs w:val="26"/>
-        </w:rPr>
-        <w:t>dẫn</w:t>
-      </w:r>
-      <w:proofErr w:type="spellEnd"/>
-      <w:r>
-        <w:rPr>
-          <w:sz w:val="26"/>
-          <w:szCs w:val="26"/>
-        </w:rPr>
-        <w:t xml:space="preserve">: </w:t>
+      <w:r>
+        <w:rPr>
+          <w:sz w:val="26"/>
+          <w:szCs w:val="26"/>
+        </w:rPr>
+        <w:t xml:space="preserve">Họ và tên Giáo viên hướng dẫn: </w:t>
+      </w:r>
+      <w:r>
+        <w:rPr>
+          <w:sz w:val="26"/>
+          <w:szCs w:val="26"/>
+        </w:rPr>
+        <w:t>Trần Văn A</w:t>
       </w:r>
     </w:p>
     <w:p>
@@ -866,133 +505,40 @@
           <w:szCs w:val="26"/>
         </w:rPr>
       </w:pPr>
-      <w:proofErr w:type="spellStart"/>
-      <w:r>
-        <w:rPr>
-          <w:sz w:val="26"/>
-          <w:szCs w:val="26"/>
-        </w:rPr>
-        <w:t>Về</w:t>
-      </w:r>
-      <w:proofErr w:type="spellEnd"/>
-      <w:r>
-        <w:rPr>
-          <w:sz w:val="26"/>
-          <w:szCs w:val="26"/>
-        </w:rPr>
-        <w:t xml:space="preserve"> </w:t>
-      </w:r>
-      <w:proofErr w:type="spellStart"/>
-      <w:r>
-        <w:rPr>
-          <w:sz w:val="26"/>
-          <w:szCs w:val="26"/>
-        </w:rPr>
-        <w:t>nội</w:t>
-      </w:r>
-      <w:proofErr w:type="spellEnd"/>
-      <w:r>
-        <w:rPr>
-          <w:sz w:val="26"/>
-          <w:szCs w:val="26"/>
-        </w:rPr>
-        <w:t xml:space="preserve"> dung </w:t>
-      </w:r>
-      <w:proofErr w:type="spellStart"/>
-      <w:r>
-        <w:rPr>
-          <w:sz w:val="26"/>
-          <w:szCs w:val="26"/>
-        </w:rPr>
-        <w:t>đề</w:t>
-      </w:r>
-      <w:proofErr w:type="spellEnd"/>
-      <w:r>
-        <w:rPr>
-          <w:sz w:val="26"/>
-          <w:szCs w:val="26"/>
-        </w:rPr>
-        <w:t xml:space="preserve"> </w:t>
-      </w:r>
-      <w:proofErr w:type="spellStart"/>
-      <w:r>
-        <w:rPr>
-          <w:sz w:val="26"/>
-          <w:szCs w:val="26"/>
-        </w:rPr>
-        <w:t>tài</w:t>
-      </w:r>
-      <w:proofErr w:type="spellEnd"/>
-      <w:r>
-        <w:rPr>
-          <w:sz w:val="26"/>
-          <w:szCs w:val="26"/>
-        </w:rPr>
-        <w:t xml:space="preserve"> &amp; </w:t>
-      </w:r>
-      <w:proofErr w:type="spellStart"/>
-      <w:r>
-        <w:rPr>
-          <w:sz w:val="26"/>
-          <w:szCs w:val="26"/>
-        </w:rPr>
-        <w:t>khối</w:t>
-      </w:r>
-      <w:proofErr w:type="spellEnd"/>
-      <w:r>
-        <w:rPr>
-          <w:sz w:val="26"/>
-          <w:szCs w:val="26"/>
-        </w:rPr>
-        <w:t xml:space="preserve"> </w:t>
-      </w:r>
-      <w:proofErr w:type="spellStart"/>
-      <w:r>
-        <w:rPr>
-          <w:sz w:val="26"/>
-          <w:szCs w:val="26"/>
-        </w:rPr>
-        <w:t>lượng</w:t>
-      </w:r>
-      <w:proofErr w:type="spellEnd"/>
-      <w:r>
-        <w:rPr>
-          <w:sz w:val="26"/>
-          <w:szCs w:val="26"/>
-        </w:rPr>
-        <w:t xml:space="preserve"> </w:t>
-      </w:r>
-      <w:proofErr w:type="spellStart"/>
-      <w:r>
-        <w:rPr>
-          <w:sz w:val="26"/>
-          <w:szCs w:val="26"/>
-        </w:rPr>
-        <w:t>thực</w:t>
-      </w:r>
-      <w:proofErr w:type="spellEnd"/>
-      <w:r>
-        <w:rPr>
-          <w:sz w:val="26"/>
-          <w:szCs w:val="26"/>
-        </w:rPr>
-        <w:t xml:space="preserve"> </w:t>
-      </w:r>
-      <w:proofErr w:type="spellStart"/>
-      <w:r>
-        <w:rPr>
-          <w:sz w:val="26"/>
-          <w:szCs w:val="26"/>
-        </w:rPr>
-        <w:t>hiện</w:t>
-      </w:r>
-      <w:proofErr w:type="spellEnd"/>
-      <w:r>
-        <w:rPr>
-          <w:sz w:val="26"/>
-          <w:szCs w:val="26"/>
-        </w:rPr>
-        <w:t xml:space="preserve">: </w:t>
+      <w:r>
+        <w:rPr>
+          <w:sz w:val="26"/>
+          <w:szCs w:val="26"/>
+        </w:rPr>
+        <w:t xml:space="preserve">Về nội dung đề tài &amp; khối lượng thực hiện: </w:t>
+      </w:r>
+    </w:p>
+    <w:p>
+      <w:pPr>
+        <w:pStyle w:val="ListParagraph"/>
+        <w:ind w:left="370"/>
+        <w:rPr>
+          <w:sz w:val="26"/>
+          <w:szCs w:val="26"/>
+        </w:rPr>
+      </w:pPr>
+    </w:p>
+    <w:p>
+      <w:pPr>
+        <w:pStyle w:val="ListParagraph"/>
+        <w:ind w:left="370"/>
+        <w:rPr>
+          <w:i/>
+          <w:sz w:val="26"/>
+          <w:szCs w:val="26"/>
+        </w:rPr>
+      </w:pPr>
+      <w:r>
+        <w:rPr>
+          <w:sz w:val="26"/>
+          <w:szCs w:val="26"/>
+        </w:rPr>
+        <w:tab/>
       </w:r>
       <w:r>
         <w:rPr>
@@ -1030,38 +576,37 @@
           <w:szCs w:val="26"/>
         </w:rPr>
       </w:pPr>
-      <w:proofErr w:type="spellStart"/>
-      <w:r>
-        <w:rPr>
-          <w:sz w:val="26"/>
-          <w:szCs w:val="26"/>
-        </w:rPr>
-        <w:t>Ưu</w:t>
-      </w:r>
-      <w:proofErr w:type="spellEnd"/>
-      <w:r>
-        <w:rPr>
-          <w:sz w:val="26"/>
-          <w:szCs w:val="26"/>
-        </w:rPr>
-        <w:t xml:space="preserve"> </w:t>
-      </w:r>
-      <w:proofErr w:type="spellStart"/>
-      <w:r>
-        <w:rPr>
-          <w:sz w:val="26"/>
-          <w:szCs w:val="26"/>
-        </w:rPr>
-        <w:t>điểm</w:t>
-      </w:r>
-      <w:proofErr w:type="spellEnd"/>
-      <w:r>
-        <w:rPr>
-          <w:sz w:val="26"/>
-          <w:szCs w:val="26"/>
-        </w:rPr>
-        <w:t xml:space="preserve">: </w:t>
-      </w:r>
+      <w:r>
+        <w:rPr>
+          <w:sz w:val="26"/>
+          <w:szCs w:val="26"/>
+        </w:rPr>
+        <w:t xml:space="preserve">Ưu điểm: </w:t>
+      </w:r>
+      <w:r>
+        <w:rPr>
+          <w:sz w:val="26"/>
+          <w:szCs w:val="26"/>
+        </w:rPr>
+        <w:tab/>
+      </w:r>
+    </w:p>
+    <w:p>
+      <w:pPr>
+        <w:pBdr>
+          <w:top w:val="nil"/>
+          <w:left w:val="nil"/>
+          <w:bottom w:val="nil"/>
+          <w:right w:val="nil"/>
+          <w:between w:val="nil"/>
+        </w:pBdr>
+        <w:spacing w:before="120" w:after="120" w:line="312" w:lineRule="auto"/>
+        <w:ind w:right="96"/>
+        <w:rPr>
+          <w:sz w:val="26"/>
+          <w:szCs w:val="26"/>
+        </w:rPr>
+      </w:pPr>
       <w:r>
         <w:rPr>
           <w:sz w:val="26"/>
@@ -1091,31 +636,61 @@
           <w:szCs w:val="26"/>
         </w:rPr>
       </w:pPr>
-      <w:proofErr w:type="spellStart"/>
-      <w:r>
-        <w:rPr>
-          <w:sz w:val="26"/>
-          <w:szCs w:val="26"/>
-        </w:rPr>
-        <w:t>Khuyết</w:t>
-      </w:r>
-      <w:proofErr w:type="spellEnd"/>
-      <w:r>
-        <w:rPr>
-          <w:sz w:val="26"/>
-          <w:szCs w:val="26"/>
-        </w:rPr>
-        <w:t xml:space="preserve"> </w:t>
-      </w:r>
-      <w:proofErr w:type="spellStart"/>
-      <w:r>
-        <w:rPr>
-          <w:sz w:val="26"/>
-          <w:szCs w:val="26"/>
-        </w:rPr>
-        <w:t>điểm</w:t>
-      </w:r>
-      <w:proofErr w:type="spellEnd"/>
+      <w:r>
+        <w:rPr>
+          <w:sz w:val="26"/>
+          <w:szCs w:val="26"/>
+        </w:rPr>
+        <w:t>Khuyết điểm:</w:t>
+      </w:r>
+      <w:r>
+        <w:rPr>
+          <w:sz w:val="26"/>
+          <w:szCs w:val="26"/>
+        </w:rPr>
+        <w:tab/>
+      </w:r>
+    </w:p>
+    <w:p>
+      <w:pPr>
+        <w:pStyle w:val="ListParagraph"/>
+        <w:rPr>
+          <w:sz w:val="26"/>
+          <w:szCs w:val="26"/>
+        </w:rPr>
+      </w:pPr>
+    </w:p>
+    <w:p>
+      <w:pPr>
+        <w:pStyle w:val="ListParagraph"/>
+        <w:pBdr>
+          <w:top w:val="nil"/>
+          <w:left w:val="nil"/>
+          <w:bottom w:val="nil"/>
+          <w:right w:val="nil"/>
+          <w:between w:val="nil"/>
+        </w:pBdr>
+        <w:spacing w:before="120" w:after="120" w:line="312" w:lineRule="auto"/>
+        <w:ind w:left="370" w:right="96"/>
+        <w:rPr>
+          <w:sz w:val="26"/>
+          <w:szCs w:val="26"/>
+        </w:rPr>
+      </w:pPr>
+      <w:r>
+        <w:rPr>
+          <w:sz w:val="26"/>
+          <w:szCs w:val="26"/>
+        </w:rPr>
+        <w:tab/>
+      </w:r>
+      <w:r>
+        <w:rPr>
+          <w:sz w:val="26"/>
+          <w:szCs w:val="26"/>
+        </w:rPr>
+        <w:tab/>
+      </w:r>
     </w:p>
     <w:p>
       <w:pPr>
@@ -1138,104 +713,13 @@
           <w:szCs w:val="26"/>
         </w:rPr>
       </w:pPr>
-      <w:proofErr w:type="spellStart"/>
-      <w:r>
-        <w:rPr>
-          <w:sz w:val="26"/>
-          <w:szCs w:val="26"/>
-        </w:rPr>
-        <w:t>Đề</w:t>
-      </w:r>
-      <w:proofErr w:type="spellEnd"/>
-      <w:r>
-        <w:rPr>
-          <w:sz w:val="26"/>
-          <w:szCs w:val="26"/>
-        </w:rPr>
-        <w:t xml:space="preserve"> </w:t>
-      </w:r>
-      <w:proofErr w:type="spellStart"/>
-      <w:r>
-        <w:rPr>
-          <w:sz w:val="26"/>
-          <w:szCs w:val="26"/>
-        </w:rPr>
-        <w:t>nghị</w:t>
-      </w:r>
-      <w:proofErr w:type="spellEnd"/>
-      <w:r>
-        <w:rPr>
-          <w:sz w:val="26"/>
-          <w:szCs w:val="26"/>
-        </w:rPr>
-        <w:t xml:space="preserve"> </w:t>
-      </w:r>
-      <w:proofErr w:type="spellStart"/>
-      <w:r>
-        <w:rPr>
-          <w:sz w:val="26"/>
-          <w:szCs w:val="26"/>
-        </w:rPr>
-        <w:t>cho</w:t>
-      </w:r>
-      <w:proofErr w:type="spellEnd"/>
-      <w:r>
-        <w:rPr>
-          <w:sz w:val="26"/>
-          <w:szCs w:val="26"/>
-        </w:rPr>
-        <w:t xml:space="preserve"> </w:t>
-      </w:r>
-      <w:proofErr w:type="spellStart"/>
-      <w:r>
-        <w:rPr>
-          <w:sz w:val="26"/>
-          <w:szCs w:val="26"/>
-        </w:rPr>
-        <w:t>bảo</w:t>
-      </w:r>
-      <w:proofErr w:type="spellEnd"/>
-      <w:r>
-        <w:rPr>
-          <w:sz w:val="26"/>
-          <w:szCs w:val="26"/>
-        </w:rPr>
-        <w:t xml:space="preserve"> </w:t>
-      </w:r>
-      <w:proofErr w:type="spellStart"/>
-      <w:r>
-        <w:rPr>
-          <w:sz w:val="26"/>
-          <w:szCs w:val="26"/>
-        </w:rPr>
-        <w:t>vệ</w:t>
-      </w:r>
-      <w:proofErr w:type="spellEnd"/>
-      <w:r>
-        <w:rPr>
-          <w:sz w:val="26"/>
-          <w:szCs w:val="26"/>
-        </w:rPr>
-        <w:t xml:space="preserve"> hay </w:t>
-      </w:r>
-      <w:proofErr w:type="spellStart"/>
-      <w:proofErr w:type="gramStart"/>
-      <w:r>
-        <w:rPr>
-          <w:sz w:val="26"/>
-          <w:szCs w:val="26"/>
-        </w:rPr>
-        <w:t>không</w:t>
-      </w:r>
-      <w:proofErr w:type="spellEnd"/>
-      <w:r>
-        <w:rPr>
-          <w:sz w:val="26"/>
-          <w:szCs w:val="26"/>
-        </w:rPr>
-        <w:t xml:space="preserve"> ?</w:t>
-      </w:r>
-      <w:proofErr w:type="gramEnd"/>
+      <w:r>
+        <w:rPr>
+          <w:sz w:val="26"/>
+          <w:szCs w:val="26"/>
+        </w:rPr>
+        <w:t>Đề nghị cho bảo vệ hay không ?</w:t>
+      </w:r>
     </w:p>
     <w:p>
       <w:pPr>
@@ -1258,62 +742,12 @@
           <w:szCs w:val="26"/>
         </w:rPr>
       </w:pPr>
-      <w:proofErr w:type="spellStart"/>
-      <w:r>
-        <w:rPr>
-          <w:sz w:val="26"/>
-          <w:szCs w:val="26"/>
-        </w:rPr>
-        <w:t>Đánh</w:t>
-      </w:r>
-      <w:proofErr w:type="spellEnd"/>
-      <w:r>
-        <w:rPr>
-          <w:sz w:val="26"/>
-          <w:szCs w:val="26"/>
-        </w:rPr>
-        <w:t xml:space="preserve"> </w:t>
-      </w:r>
-      <w:proofErr w:type="spellStart"/>
-      <w:r>
-        <w:rPr>
-          <w:sz w:val="26"/>
-          <w:szCs w:val="26"/>
-        </w:rPr>
-        <w:t>giá</w:t>
-      </w:r>
-      <w:proofErr w:type="spellEnd"/>
-      <w:r>
-        <w:rPr>
-          <w:sz w:val="26"/>
-          <w:szCs w:val="26"/>
-        </w:rPr>
-        <w:t xml:space="preserve"> </w:t>
-      </w:r>
-      <w:proofErr w:type="spellStart"/>
-      <w:proofErr w:type="gramStart"/>
-      <w:r>
-        <w:rPr>
-          <w:sz w:val="26"/>
-          <w:szCs w:val="26"/>
-        </w:rPr>
-        <w:t>loại</w:t>
-      </w:r>
-      <w:proofErr w:type="spellEnd"/>
-      <w:r>
-        <w:rPr>
-          <w:sz w:val="26"/>
-          <w:szCs w:val="26"/>
-        </w:rPr>
-        <w:t xml:space="preserve"> :</w:t>
-      </w:r>
-      <w:proofErr w:type="gramEnd"/>
-      <w:r>
-        <w:rPr>
-          <w:sz w:val="26"/>
-          <w:szCs w:val="26"/>
-        </w:rPr>
-        <w:t xml:space="preserve"> </w:t>
+      <w:r>
+        <w:rPr>
+          <w:sz w:val="26"/>
+          <w:szCs w:val="26"/>
+        </w:rPr>
+        <w:t xml:space="preserve">Đánh giá loại : </w:t>
       </w:r>
     </w:p>
     <w:p>
@@ -1337,30 +771,12 @@
           <w:szCs w:val="26"/>
         </w:rPr>
       </w:pPr>
-      <w:proofErr w:type="spellStart"/>
-      <w:proofErr w:type="gramStart"/>
-      <w:r>
-        <w:rPr>
-          <w:sz w:val="26"/>
-          <w:szCs w:val="26"/>
-        </w:rPr>
-        <w:t>Điểm</w:t>
-      </w:r>
-      <w:proofErr w:type="spellEnd"/>
-      <w:r>
-        <w:rPr>
-          <w:sz w:val="26"/>
-          <w:szCs w:val="26"/>
-        </w:rPr>
-        <w:t xml:space="preserve"> :</w:t>
-      </w:r>
-      <w:proofErr w:type="gramEnd"/>
-      <w:r>
-        <w:rPr>
-          <w:sz w:val="26"/>
-          <w:szCs w:val="26"/>
-        </w:rPr>
-        <w:t xml:space="preserve"> </w:t>
+      <w:r>
+        <w:rPr>
+          <w:sz w:val="26"/>
+          <w:szCs w:val="26"/>
+        </w:rPr>
+        <w:t xml:space="preserve">Điểm : </w:t>
       </w:r>
     </w:p>
     <w:p>
@@ -1391,63 +807,7 @@
         <w:rPr>
           <w:i/>
         </w:rPr>
-        <w:t xml:space="preserve">. </w:t>
-      </w:r>
-      <w:proofErr w:type="spellStart"/>
-      <w:r>
-        <w:rPr>
-          <w:i/>
-        </w:rPr>
-        <w:t>Hồ</w:t>
-      </w:r>
-      <w:proofErr w:type="spellEnd"/>
-      <w:r>
-        <w:rPr>
-          <w:i/>
-        </w:rPr>
-        <w:t xml:space="preserve"> Chí Minh, </w:t>
-      </w:r>
-      <w:proofErr w:type="spellStart"/>
-      <w:r>
-        <w:rPr>
-          <w:i/>
-        </w:rPr>
-        <w:t>ngày</w:t>
-      </w:r>
-      <w:proofErr w:type="spellEnd"/>
-      <w:r>
-        <w:rPr>
-          <w:i/>
-        </w:rPr>
-        <w:t xml:space="preserve">    </w:t>
-      </w:r>
-      <w:proofErr w:type="spellStart"/>
-      <w:r>
-        <w:rPr>
-          <w:i/>
-        </w:rPr>
-        <w:t>tháng</w:t>
-      </w:r>
-      <w:proofErr w:type="spellEnd"/>
-      <w:r>
-        <w:rPr>
-          <w:i/>
-        </w:rPr>
-        <w:t xml:space="preserve">    </w:t>
-      </w:r>
-      <w:proofErr w:type="spellStart"/>
-      <w:r>
-        <w:rPr>
-          <w:i/>
-        </w:rPr>
-        <w:t>năm</w:t>
-      </w:r>
-      <w:proofErr w:type="spellEnd"/>
-      <w:r>
-        <w:rPr>
-          <w:i/>
-        </w:rPr>
-        <w:t xml:space="preserve"> 20</w:t>
+        <w:t>. Hồ Chí Minh, ngày    tháng    năm 20</w:t>
       </w:r>
       <w:r>
         <w:rPr>
@@ -1472,38 +832,7 @@
       </w:r>
       <w:r>
         <w:tab/>
-      </w:r>
-      <w:proofErr w:type="spellStart"/>
-      <w:r>
-        <w:t>Giáo</w:t>
-      </w:r>
-      <w:proofErr w:type="spellEnd"/>
-      <w:r>
-        <w:t xml:space="preserve"> </w:t>
-      </w:r>
-      <w:proofErr w:type="spellStart"/>
-      <w:r>
-        <w:t>viên</w:t>
-      </w:r>
-      <w:proofErr w:type="spellEnd"/>
-      <w:r>
-        <w:t xml:space="preserve"> </w:t>
-      </w:r>
-      <w:proofErr w:type="spellStart"/>
-      <w:r>
-        <w:t>hướng</w:t>
-      </w:r>
-      <w:proofErr w:type="spellEnd"/>
-      <w:r>
-        <w:t xml:space="preserve"> </w:t>
-      </w:r>
-      <w:proofErr w:type="spellStart"/>
-      <w:r>
-        <w:t>dẫn</w:t>
-      </w:r>
-      <w:proofErr w:type="spellEnd"/>
-      <w:r>
-        <w:t xml:space="preserve"> </w:t>
+        <w:t xml:space="preserve">Giáo viên hướng dẫn </w:t>
       </w:r>
     </w:p>
     <w:p>
@@ -1541,77 +870,7 @@
         <w:rPr>
           <w:i/>
         </w:rPr>
-        <w:t>(</w:t>
-      </w:r>
-      <w:proofErr w:type="spellStart"/>
-      <w:r>
-        <w:rPr>
-          <w:i/>
-        </w:rPr>
-        <w:t>Ký</w:t>
-      </w:r>
-      <w:proofErr w:type="spellEnd"/>
-      <w:r>
-        <w:rPr>
-          <w:i/>
-        </w:rPr>
-        <w:t xml:space="preserve"> &amp; </w:t>
-      </w:r>
-      <w:proofErr w:type="spellStart"/>
-      <w:r>
-        <w:rPr>
-          <w:i/>
-        </w:rPr>
-        <w:t>ghi</w:t>
-      </w:r>
-      <w:proofErr w:type="spellEnd"/>
-      <w:r>
-        <w:rPr>
-          <w:i/>
-        </w:rPr>
-        <w:t xml:space="preserve"> </w:t>
-      </w:r>
-      <w:proofErr w:type="spellStart"/>
-      <w:r>
-        <w:rPr>
-          <w:i/>
-        </w:rPr>
-        <w:t>rõ</w:t>
-      </w:r>
-      <w:proofErr w:type="spellEnd"/>
-      <w:r>
-        <w:rPr>
-          <w:i/>
-        </w:rPr>
-        <w:t xml:space="preserve"> </w:t>
-      </w:r>
-      <w:proofErr w:type="spellStart"/>
-      <w:r>
-        <w:rPr>
-          <w:i/>
-        </w:rPr>
-        <w:t>họ</w:t>
-      </w:r>
-      <w:proofErr w:type="spellEnd"/>
-      <w:r>
-        <w:rPr>
-          <w:i/>
-        </w:rPr>
-        <w:t xml:space="preserve"> </w:t>
-      </w:r>
-      <w:proofErr w:type="spellStart"/>
-      <w:r>
-        <w:rPr>
-          <w:i/>
-        </w:rPr>
-        <w:t>tên</w:t>
-      </w:r>
-      <w:proofErr w:type="spellEnd"/>
-      <w:r>
-        <w:rPr>
-          <w:i/>
-        </w:rPr>
-        <w:t>)</w:t>
+        <w:t>(Ký &amp; ghi rõ họ tên)</w:t>
       </w:r>
     </w:p>
     <w:sectPr>

</xml_diff>